<commit_message>
Added rules for some diseases and base backward
</commit_message>
<xml_diff>
--- a/Project-proposal/SBNZ - Project proposal.docx
+++ b/Project-proposal/SBNZ - Project proposal.docx
@@ -1148,6 +1148,17 @@
     <w:p>
       <w:pPr>
         <w:numPr>
+          <w:ilvl w:val="1"/>
+          <w:numId w:val="6"/>
+        </w:numPr>
+      </w:pPr>
+      <w:r>
+        <w:t>Nivo 2:</w:t>
+      </w:r>
+    </w:p>
+    <w:p>
+      <w:pPr>
+        <w:numPr>
           <w:ilvl w:val="2"/>
           <w:numId w:val="6"/>
         </w:numPr>
@@ -1202,7 +1213,6 @@
         </w:numPr>
       </w:pPr>
       <w:r>
-        <w:lastRenderedPageBreak/>
         <w:t>Lekovi:</w:t>
       </w:r>
     </w:p>

</xml_diff>